<commit_message>
Update formatting in common part.
</commit_message>
<xml_diff>
--- a/docs/Common/1_Рябов_Сідак_ТЗ.docx
+++ b/docs/Common/1_Рябов_Сідак_ТЗ.docx
@@ -94,33 +94,11 @@
           <w:bCs/>
         </w:rPr>
       </w:pPr>
-      <w:proofErr w:type="spellStart"/>
       <w:r>
         <w:rPr>
           <w:bCs/>
         </w:rPr>
-        <w:t>Вебзастосунок</w:t>
-      </w:r>
-      <w:proofErr w:type="spellEnd"/>
-      <w:r>
-        <w:rPr>
-          <w:bCs/>
-        </w:rPr>
-        <w:t xml:space="preserve"> для автоматичного підбору вакансій на основі резюме та адаптації резюме за допомогою </w:t>
-      </w:r>
-      <w:proofErr w:type="spellStart"/>
-      <w:r>
-        <w:rPr>
-          <w:bCs/>
-        </w:rPr>
-        <w:t>нейромереж</w:t>
-      </w:r>
-      <w:proofErr w:type="spellEnd"/>
-      <w:r>
-        <w:rPr>
-          <w:bCs/>
-        </w:rPr>
-        <w:t xml:space="preserve"> для ІТ-галузі (комплексна тема)</w:t>
+        <w:t>Вебзастосунок для автоматичного підбору вакансій на основі резюме та адаптації резюме за допомогою нейромереж для ІТ-галузі (комплексна тема)</w:t>
       </w:r>
     </w:p>
     <w:p>
@@ -204,15 +182,7 @@
         <w:jc w:val="left"/>
       </w:pPr>
       <w:r>
-        <w:t xml:space="preserve">Керівник </w:t>
-      </w:r>
-      <w:proofErr w:type="spellStart"/>
-      <w:r>
-        <w:t>проєкту</w:t>
-      </w:r>
-      <w:proofErr w:type="spellEnd"/>
-      <w:r>
-        <w:t>:</w:t>
+        <w:t>Керівник проєкту:</w:t>
       </w:r>
     </w:p>
     <w:p>
@@ -271,13 +241,8 @@
               <w:ind w:firstLine="0"/>
               <w:jc w:val="left"/>
             </w:pPr>
-            <w:proofErr w:type="spellStart"/>
-            <w:r>
-              <w:t>Нормоконтроль</w:t>
-            </w:r>
-            <w:proofErr w:type="spellEnd"/>
-            <w:r>
-              <w:t>:</w:t>
+            <w:r>
+              <w:t>Нормоконтроль:</w:t>
             </w:r>
           </w:p>
         </w:tc>
@@ -345,15 +310,7 @@
               <w:jc w:val="left"/>
             </w:pPr>
             <w:r>
-              <w:t xml:space="preserve">__________ </w:t>
-            </w:r>
-            <w:proofErr w:type="spellStart"/>
-            <w:r>
-              <w:t>Кирил</w:t>
-            </w:r>
-            <w:proofErr w:type="spellEnd"/>
-            <w:r>
-              <w:t xml:space="preserve"> С</w:t>
+              <w:t>__________ Кирил С</w:t>
             </w:r>
             <w:r>
               <w:t>І</w:t>
@@ -2787,21 +2744,8 @@
       <w:r>
         <w:t xml:space="preserve">Назва розробки: </w:t>
       </w:r>
-      <w:proofErr w:type="spellStart"/>
-      <w:r>
-        <w:t>Вебзастосунок</w:t>
-      </w:r>
-      <w:proofErr w:type="spellEnd"/>
-      <w:r>
-        <w:t xml:space="preserve"> для автоматичного підбору вакансій на основі резюме та адаптації резюме за допомогою </w:t>
-      </w:r>
-      <w:proofErr w:type="spellStart"/>
-      <w:r>
-        <w:t>нейромереж</w:t>
-      </w:r>
-      <w:proofErr w:type="spellEnd"/>
-      <w:r>
-        <w:t xml:space="preserve"> для ІТ-галузі (комплексна тема)</w:t>
+      <w:r>
+        <w:t>Вебзастосунок для автоматичного підбору вакансій на основі резюме та адаптації резюме за допомогою нейромереж для ІТ-галузі (комплексна тема)</w:t>
       </w:r>
     </w:p>
     <w:p>
@@ -2813,27 +2757,17 @@
       <w:r>
         <w:t xml:space="preserve">Наведене технічне завдання поширюється на розробку </w:t>
       </w:r>
-      <w:proofErr w:type="spellStart"/>
       <w:r>
         <w:t>вебзастосунку</w:t>
       </w:r>
-      <w:proofErr w:type="spellEnd"/>
       <w:r>
         <w:t xml:space="preserve"> </w:t>
       </w:r>
-      <w:proofErr w:type="spellStart"/>
       <w:r>
         <w:rPr>
           <w:lang w:val="en-US"/>
         </w:rPr>
-        <w:t>Kolyba</w:t>
-      </w:r>
-      <w:proofErr w:type="spellEnd"/>
-      <w:r>
-        <w:rPr>
-          <w:lang w:val="en-US"/>
-        </w:rPr>
-        <w:t xml:space="preserve"> Resume</w:t>
+        <w:t>Kolyba Resume</w:t>
       </w:r>
       <w:r>
         <w:t>, котр</w:t>
@@ -2850,13 +2784,8 @@
       <w:r>
         <w:t xml:space="preserve"> та призначена для </w:t>
       </w:r>
-      <w:proofErr w:type="spellStart"/>
-      <w:r>
-        <w:t>пошукачів</w:t>
-      </w:r>
-      <w:proofErr w:type="spellEnd"/>
-      <w:r>
-        <w:t xml:space="preserve"> роботи.</w:t>
+      <w:r>
+        <w:t>пошукачів роботи.</w:t>
       </w:r>
     </w:p>
     <w:p>
@@ -2878,30 +2807,14 @@
       <w:r>
         <w:t xml:space="preserve">Підставою для розробки </w:t>
       </w:r>
-      <w:proofErr w:type="spellStart"/>
       <w:r>
         <w:rPr>
           <w:lang w:val="en-US"/>
         </w:rPr>
-        <w:t>Kolyba</w:t>
-      </w:r>
-      <w:proofErr w:type="spellEnd"/>
-      <w:r>
-        <w:rPr>
-          <w:lang w:val="en-US"/>
-        </w:rPr>
-        <w:t xml:space="preserve"> Resume</w:t>
-      </w:r>
-      <w:r>
-        <w:t xml:space="preserve"> є завдання на дипломне </w:t>
-      </w:r>
-      <w:proofErr w:type="spellStart"/>
-      <w:r>
-        <w:t>проєктування</w:t>
-      </w:r>
-      <w:proofErr w:type="spellEnd"/>
-      <w:r>
-        <w:t>, затверджене кафедрою інформатики та програмної інженерії Національного технічного університету України «Київський політехнічний інститут імені Ігоря Сікорського».</w:t>
+        <w:t>Kolyba Resume</w:t>
+      </w:r>
+      <w:r>
+        <w:t xml:space="preserve"> є завдання на дипломне проєктування, затверджене кафедрою інформатики та програмної інженерії Національного технічного університету України «Київський політехнічний інститут імені Ігоря Сікорського».</w:t>
       </w:r>
     </w:p>
     <w:p>
@@ -2921,15 +2834,7 @@
     </w:p>
     <w:p>
       <w:r>
-        <w:t xml:space="preserve">Розробка призначена для пошуку вакансій </w:t>
-      </w:r>
-      <w:proofErr w:type="spellStart"/>
-      <w:r>
-        <w:t>пошукачами</w:t>
-      </w:r>
-      <w:proofErr w:type="spellEnd"/>
-      <w:r>
-        <w:t xml:space="preserve"> роботи та отримання рекомендацій до адаптації резюме.</w:t>
+        <w:t>Розробка призначена для пошуку вакансій пошукачами роботи та отримання рекомендацій до адаптації резюме.</w:t>
       </w:r>
     </w:p>
     <w:p>
@@ -2946,35 +2851,7 @@
         <w:rPr>
           <w:szCs w:val="28"/>
         </w:rPr>
-        <w:t xml:space="preserve">створення </w:t>
-      </w:r>
-      <w:proofErr w:type="spellStart"/>
-      <w:r>
-        <w:rPr>
-          <w:szCs w:val="28"/>
-        </w:rPr>
-        <w:t>вебзастосунку</w:t>
-      </w:r>
-      <w:proofErr w:type="spellEnd"/>
-      <w:r>
-        <w:rPr>
-          <w:szCs w:val="28"/>
-        </w:rPr>
-        <w:t xml:space="preserve">, котрий допомагає </w:t>
-      </w:r>
-      <w:proofErr w:type="spellStart"/>
-      <w:r>
-        <w:rPr>
-          <w:szCs w:val="28"/>
-        </w:rPr>
-        <w:t>пошукачам</w:t>
-      </w:r>
-      <w:proofErr w:type="spellEnd"/>
-      <w:r>
-        <w:rPr>
-          <w:szCs w:val="28"/>
-        </w:rPr>
-        <w:t xml:space="preserve"> роботи підбирати найбільш </w:t>
+        <w:t xml:space="preserve">створення вебзастосунку, котрий допомагає пошукачам роботи підбирати найбільш </w:t>
       </w:r>
       <w:r>
         <w:rPr>
@@ -3081,13 +2958,8 @@
     </w:p>
     <w:p>
       <w:r>
-        <w:t xml:space="preserve">Програмне забезпечення повинно забезпечувати виконання наступних основних </w:t>
-      </w:r>
-      <w:proofErr w:type="spellStart"/>
-      <w:r>
-        <w:t>функці</w:t>
-      </w:r>
-      <w:proofErr w:type="spellEnd"/>
+        <w:t>Програмне забезпечення повинно забезпечувати виконання наступних основних функці</w:t>
+      </w:r>
       <w:r>
         <w:rPr>
           <w:lang w:val="ru-RU"/>
@@ -3121,187 +2993,69 @@
     </w:p>
     <w:p>
       <w:pPr>
-        <w:numPr>
-          <w:ilvl w:val="0"/>
-          <w:numId w:val="2"/>
-        </w:numPr>
-        <w:pBdr>
-          <w:top w:val="nil"/>
-          <w:left w:val="nil"/>
-          <w:bottom w:val="nil"/>
-          <w:right w:val="nil"/>
-          <w:between w:val="nil"/>
-        </w:pBdr>
-        <w:ind w:left="0" w:firstLine="709"/>
-        <w:rPr>
-          <w:color w:val="000000"/>
-          <w:szCs w:val="28"/>
-        </w:rPr>
-      </w:pPr>
-      <w:r>
-        <w:rPr>
-          <w:color w:val="000000"/>
-          <w:szCs w:val="28"/>
-        </w:rPr>
-        <w:t>Реєстрація</w:t>
-      </w:r>
-    </w:p>
-    <w:p>
-      <w:pPr>
-        <w:numPr>
-          <w:ilvl w:val="1"/>
-          <w:numId w:val="2"/>
-        </w:numPr>
-        <w:pBdr>
-          <w:top w:val="nil"/>
-          <w:left w:val="nil"/>
-          <w:bottom w:val="nil"/>
-          <w:right w:val="nil"/>
-          <w:between w:val="nil"/>
-        </w:pBdr>
-        <w:rPr>
-          <w:color w:val="000000"/>
-          <w:szCs w:val="28"/>
-        </w:rPr>
-      </w:pPr>
-      <w:r>
-        <w:rPr>
-          <w:color w:val="000000"/>
-          <w:szCs w:val="28"/>
-        </w:rPr>
-        <w:t xml:space="preserve">Для реєстрації користувач </w:t>
-      </w:r>
-      <w:r>
-        <w:rPr>
-          <w:color w:val="000000"/>
-          <w:szCs w:val="28"/>
-        </w:rPr>
+        <w:pStyle w:val="a"/>
+      </w:pPr>
+      <w:r>
+        <w:t>д</w:t>
+      </w:r>
+      <w:r>
+        <w:t xml:space="preserve">ля реєстрації користувач </w:t>
+      </w:r>
+      <w:r>
         <w:t>має ввести</w:t>
       </w:r>
       <w:r>
-        <w:rPr>
-          <w:color w:val="000000"/>
-          <w:szCs w:val="28"/>
-        </w:rPr>
         <w:t xml:space="preserve"> електронну</w:t>
       </w:r>
       <w:r>
-        <w:rPr>
-          <w:color w:val="000000"/>
-          <w:szCs w:val="28"/>
-        </w:rPr>
         <w:t xml:space="preserve"> пошту, ім’я та пароль</w:t>
       </w:r>
     </w:p>
     <w:p>
       <w:pPr>
-        <w:numPr>
-          <w:ilvl w:val="1"/>
-          <w:numId w:val="2"/>
-        </w:numPr>
-        <w:pBdr>
-          <w:top w:val="nil"/>
-          <w:left w:val="nil"/>
-          <w:bottom w:val="nil"/>
-          <w:right w:val="nil"/>
-          <w:between w:val="nil"/>
-        </w:pBdr>
-        <w:rPr>
-          <w:color w:val="000000"/>
-          <w:szCs w:val="28"/>
-        </w:rPr>
-      </w:pPr>
-      <w:r>
-        <w:rPr>
-          <w:color w:val="000000"/>
-          <w:szCs w:val="28"/>
-        </w:rPr>
-        <w:t>Поле введення електронної пошти повинне мати перевірку валідності та наявності у системі введеної пошти, і відображати відповідні повідомлення</w:t>
-      </w:r>
-    </w:p>
-    <w:p>
-      <w:pPr>
-        <w:numPr>
-          <w:ilvl w:val="1"/>
-          <w:numId w:val="2"/>
-        </w:numPr>
-        <w:pBdr>
-          <w:top w:val="nil"/>
-          <w:left w:val="nil"/>
-          <w:bottom w:val="nil"/>
-          <w:right w:val="nil"/>
-          <w:between w:val="nil"/>
-        </w:pBdr>
-        <w:rPr>
-          <w:color w:val="000000"/>
-          <w:szCs w:val="28"/>
-        </w:rPr>
-      </w:pPr>
-      <w:r>
-        <w:rPr>
-          <w:color w:val="000000"/>
-          <w:szCs w:val="28"/>
-        </w:rPr>
-        <w:t>Ім’я користувача не має бути порожнім</w:t>
-      </w:r>
-    </w:p>
-    <w:p>
-      <w:pPr>
-        <w:numPr>
-          <w:ilvl w:val="1"/>
-          <w:numId w:val="2"/>
-        </w:numPr>
-        <w:pBdr>
-          <w:top w:val="nil"/>
-          <w:left w:val="nil"/>
-          <w:bottom w:val="nil"/>
-          <w:right w:val="nil"/>
-          <w:between w:val="nil"/>
-        </w:pBdr>
-        <w:rPr>
-          <w:color w:val="000000"/>
-          <w:szCs w:val="28"/>
-        </w:rPr>
-      </w:pPr>
-      <w:r>
-        <w:rPr>
-          <w:color w:val="000000"/>
-          <w:szCs w:val="28"/>
-        </w:rPr>
-        <w:t xml:space="preserve">Поле паролю має </w:t>
-      </w:r>
-      <w:r>
-        <w:rPr>
-          <w:color w:val="000000"/>
-          <w:szCs w:val="28"/>
-        </w:rPr>
+        <w:pStyle w:val="a"/>
+      </w:pPr>
+      <w:r>
+        <w:t>п</w:t>
+      </w:r>
+      <w:r>
+        <w:t>оле введення електронної пошти повинне мати перевірку валідності та наявності у системі введеної пошти, і відображати відповідні повідомлення</w:t>
+      </w:r>
+    </w:p>
+    <w:p>
+      <w:pPr>
+        <w:pStyle w:val="a"/>
+      </w:pPr>
+      <w:r>
+        <w:t>і</w:t>
+      </w:r>
+      <w:r>
+        <w:t>м’я користувача не має бути порожнім</w:t>
+      </w:r>
+    </w:p>
+    <w:p>
+      <w:pPr>
+        <w:pStyle w:val="a"/>
+      </w:pPr>
+      <w:r>
+        <w:t>п</w:t>
+      </w:r>
+      <w:r>
+        <w:t xml:space="preserve">оле паролю має </w:t>
+      </w:r>
+      <w:r>
         <w:t>за замовчуванням приховувати введені символи, та мати кнопку для їх відображення</w:t>
       </w:r>
     </w:p>
     <w:p>
       <w:pPr>
-        <w:numPr>
-          <w:ilvl w:val="1"/>
-          <w:numId w:val="2"/>
-        </w:numPr>
-        <w:pBdr>
-          <w:top w:val="nil"/>
-          <w:left w:val="nil"/>
-          <w:bottom w:val="nil"/>
-          <w:right w:val="nil"/>
-          <w:between w:val="nil"/>
-        </w:pBdr>
-        <w:rPr>
-          <w:color w:val="000000"/>
-          <w:szCs w:val="28"/>
-        </w:rPr>
-      </w:pPr>
-      <w:r>
-        <w:rPr>
-          <w:color w:val="000000"/>
-          <w:szCs w:val="28"/>
-        </w:rPr>
-        <w:t>Після введення даних та натиснення кнопки реєстрації користувачу має надсилатись імейл повідомлення підтвердження електронної пошти, а на екрані має відображатись повідомлення про надісланий імейл</w:t>
+        <w:pStyle w:val="a"/>
+      </w:pPr>
+      <w:r>
+        <w:t>п</w:t>
+      </w:r>
+      <w:r>
+        <w:t>ісля введення даних та натиснення кнопки реєстрації користувачу має надсилатись імейл повідомлення підтвердження електронної пошти, а на екрані має відображатись повідомлення про надісланий імейл</w:t>
       </w:r>
     </w:p>
     <w:p>
@@ -3391,69 +3145,43 @@
         <w:pStyle w:val="a"/>
       </w:pPr>
       <w:r>
-        <w:t>Вхід в профіль</w:t>
+        <w:t>д</w:t>
+      </w:r>
+      <w:r>
+        <w:t>ля входу в профіль користувач має зареєструватись, підтвердити імейл, і ввести у форму входу свою електронну пошту та пароль</w:t>
       </w:r>
     </w:p>
     <w:p>
       <w:pPr>
         <w:pStyle w:val="a"/>
-        <w:numPr>
-          <w:ilvl w:val="1"/>
-          <w:numId w:val="2"/>
-        </w:numPr>
-      </w:pPr>
-      <w:r>
-        <w:t>Для входу в профіль користувач має зареєструватись, підтвердити імейл, і ввести у форму входу свою електронну пошту та пароль</w:t>
-      </w:r>
-    </w:p>
-    <w:p>
-      <w:pPr>
-        <w:numPr>
-          <w:ilvl w:val="1"/>
-          <w:numId w:val="2"/>
-        </w:numPr>
-        <w:pBdr>
-          <w:top w:val="nil"/>
-          <w:left w:val="nil"/>
-          <w:bottom w:val="nil"/>
-          <w:right w:val="nil"/>
-          <w:between w:val="nil"/>
-        </w:pBdr>
-        <w:rPr>
-          <w:color w:val="000000"/>
-          <w:szCs w:val="28"/>
-        </w:rPr>
-      </w:pPr>
-      <w:r>
-        <w:rPr>
-          <w:color w:val="000000"/>
-          <w:szCs w:val="28"/>
-        </w:rPr>
-        <w:t>Поле введення електронної пошти повинне мати перевірку валідності відображати помилку в випадку якщо введений текст не є електронною поштою</w:t>
+      </w:pPr>
+      <w:r>
+        <w:t>п</w:t>
+      </w:r>
+      <w:r>
+        <w:t>оле введення електронної пошти повинне мати перевірку валідності відображати помилку в випадку якщо введений текст не є електронною поштою</w:t>
       </w:r>
     </w:p>
     <w:p>
       <w:pPr>
         <w:pStyle w:val="a"/>
-        <w:numPr>
-          <w:ilvl w:val="1"/>
-          <w:numId w:val="2"/>
-        </w:numPr>
-      </w:pPr>
-      <w:r>
-        <w:t>Якщо пароль або логін не є коректними, після натиснення на кнопку входу на екрані має відображатись відповідне повідомлення</w:t>
+      </w:pPr>
+      <w:r>
+        <w:t>я</w:t>
+      </w:r>
+      <w:r>
+        <w:t>кщо пароль або логін не є коректними, після натиснення на кнопку входу на екрані має відображатись відповідне повідомлення</w:t>
       </w:r>
     </w:p>
     <w:p>
       <w:pPr>
         <w:pStyle w:val="a"/>
-        <w:numPr>
-          <w:ilvl w:val="1"/>
-          <w:numId w:val="2"/>
-        </w:numPr>
-      </w:pPr>
-      <w:r>
-        <w:t xml:space="preserve">Якщо </w:t>
+      </w:pPr>
+      <w:r>
+        <w:t>я</w:t>
+      </w:r>
+      <w:r>
+        <w:t xml:space="preserve">кщо </w:t>
       </w:r>
       <w:r>
         <w:t>користувач не підтвердив імейл, після натиснення кнопки входу має відображатись відповідне повідомлення</w:t>
@@ -3462,14 +3190,12 @@
     <w:p>
       <w:pPr>
         <w:pStyle w:val="a"/>
-        <w:numPr>
-          <w:ilvl w:val="1"/>
-          <w:numId w:val="2"/>
-        </w:numPr>
-      </w:pPr>
-      <w:r>
-        <w:lastRenderedPageBreak/>
-        <w:t>Після успішного входу користувач переадресовується на головну сторінку</w:t>
+      </w:pPr>
+      <w:r>
+        <w:t>п</w:t>
+      </w:r>
+      <w:r>
+        <w:t>ісля успішного входу користувач переадресовується на головну сторінку</w:t>
       </w:r>
     </w:p>
     <w:p>
@@ -3485,6 +3211,7 @@
         <w:rPr>
           <w:noProof/>
         </w:rPr>
+        <w:lastRenderedPageBreak/>
         <w:drawing>
           <wp:inline distT="0" distB="0" distL="0" distR="0" wp14:anchorId="37A90DF6" wp14:editId="6B896D95">
             <wp:extent cx="5381625" cy="5600700"/>
@@ -3540,55 +3267,32 @@
         <w:pStyle w:val="a"/>
       </w:pPr>
       <w:r>
-        <w:t>Відновлення паролю</w:t>
+        <w:t>д</w:t>
+      </w:r>
+      <w:r>
+        <w:t>ля відновлення паролю користувач має ввести імейл у форму</w:t>
       </w:r>
     </w:p>
     <w:p>
       <w:pPr>
         <w:pStyle w:val="a"/>
-        <w:numPr>
-          <w:ilvl w:val="1"/>
-          <w:numId w:val="2"/>
-        </w:numPr>
-      </w:pPr>
-      <w:r>
-        <w:t>Для відновлення паролю користувач має ввести імейл у форму</w:t>
+      </w:pPr>
+      <w:r>
+        <w:t>я</w:t>
+      </w:r>
+      <w:r>
+        <w:t>кщо користувач ввів не валідну електронну адресу, або адресу якої нема в системі, має відображатись відповідне повідомлення</w:t>
       </w:r>
     </w:p>
     <w:p>
       <w:pPr>
         <w:pStyle w:val="a"/>
-        <w:numPr>
-          <w:ilvl w:val="1"/>
-          <w:numId w:val="2"/>
-        </w:numPr>
-      </w:pPr>
-      <w:r>
-        <w:t xml:space="preserve">Якщо користувач ввів не </w:t>
-      </w:r>
-      <w:proofErr w:type="spellStart"/>
-      <w:r>
-        <w:t>валідну</w:t>
-      </w:r>
-      <w:proofErr w:type="spellEnd"/>
-      <w:r>
-        <w:t xml:space="preserve"> електронну адресу, або адресу якої нема в системі, має відображатись відповідне повідомлення</w:t>
-      </w:r>
-    </w:p>
-    <w:p>
-      <w:pPr>
-        <w:pStyle w:val="a"/>
-        <w:numPr>
-          <w:ilvl w:val="1"/>
-          <w:numId w:val="2"/>
-        </w:numPr>
-      </w:pPr>
-      <w:r>
-        <w:t xml:space="preserve">Після вводу імейлу та натиснення кнопки відновлення паролю користувачу надсилається імейл з посиланням на </w:t>
-      </w:r>
-      <w:r>
-        <w:lastRenderedPageBreak/>
-        <w:t>форму вводу нового паролю, а на екрані відображається повідомлення про надісланий імейл</w:t>
+      </w:pPr>
+      <w:r>
+        <w:t>п</w:t>
+      </w:r>
+      <w:r>
+        <w:t>ісля вводу імейлу та натиснення кнопки відновлення паролю користувачу надсилається імейл з посиланням на форму вводу нового паролю, а на екрані відображається повідомлення про надісланий імейл</w:t>
       </w:r>
     </w:p>
     <w:p>
@@ -3604,6 +3308,7 @@
         <w:rPr>
           <w:noProof/>
         </w:rPr>
+        <w:lastRenderedPageBreak/>
         <w:drawing>
           <wp:inline distT="0" distB="0" distL="0" distR="0" wp14:anchorId="1B998296" wp14:editId="6B337215">
             <wp:extent cx="5276850" cy="4429125"/>
@@ -3659,19 +3364,10 @@
         <w:pStyle w:val="a"/>
       </w:pPr>
       <w:r>
-        <w:t>Вихід з профілю</w:t>
-      </w:r>
-    </w:p>
-    <w:p>
-      <w:pPr>
-        <w:pStyle w:val="a"/>
-        <w:numPr>
-          <w:ilvl w:val="1"/>
-          <w:numId w:val="2"/>
-        </w:numPr>
-      </w:pPr>
-      <w:r>
-        <w:t>На усіх сторінках застосунку крім сторінки аутентифікації має бути присутня кнопка виходу з профілю, після якої в браузері мають очищуватись усі дані про користувача, а користувач має бути переадресований на сторінку аутентифікації</w:t>
+        <w:t>н</w:t>
+      </w:r>
+      <w:r>
+        <w:t>а усіх сторінках застосунку крім сторінки аутентифікації має бути присутня кнопка виходу з профілю, після якої в браузері мають очищуватись усі дані про користувача, а користувач має бути переадресований на сторінку аутентифікації</w:t>
       </w:r>
     </w:p>
     <w:p>
@@ -3717,7 +3413,10 @@
         <w:ind w:left="993"/>
       </w:pPr>
       <w:r>
-        <w:t xml:space="preserve">Після авторизації користувач повинен мати можливість завантажити резюме у форматі </w:t>
+        <w:t>п</w:t>
+      </w:r>
+      <w:r>
+        <w:t xml:space="preserve">ісля авторизації користувач повинен мати можливість завантажити резюме у форматі </w:t>
       </w:r>
       <w:r>
         <w:rPr>
@@ -3736,7 +3435,10 @@
         <w:ind w:left="993"/>
       </w:pPr>
       <w:r>
-        <w:t>Користувачу має бути не доступний інший функціонал до завантаження резюме</w:t>
+        <w:t>к</w:t>
+      </w:r>
+      <w:r>
+        <w:t>ористувачу має бути не доступний інший функціонал до завантаження резюме</w:t>
       </w:r>
     </w:p>
     <w:p>
@@ -3749,8 +3451,10 @@
         <w:ind w:left="993"/>
       </w:pPr>
       <w:r>
-        <w:lastRenderedPageBreak/>
-        <w:t xml:space="preserve">На головній сторінці має бути кнопка завантаження резюме, після натиснення якої відкривається вікно вибору файлів. У вікні має бути можливість вибрати файли тільки з розширеннями </w:t>
+        <w:t>н</w:t>
+      </w:r>
+      <w:r>
+        <w:t xml:space="preserve">а головній сторінці має бути кнопка завантаження резюме, після натиснення якої відкривається вікно вибору файлів. У вікні має бути можливість вибрати файли тільки з розширеннями </w:t>
       </w:r>
       <w:r>
         <w:rPr>
@@ -3769,7 +3473,11 @@
         <w:ind w:left="993"/>
       </w:pPr>
       <w:r>
-        <w:t>Після успішного завантаження резюме на екрані має відобразитись відповідне повідомлення, а інші кнопки на головному екрані мають стати активними</w:t>
+        <w:lastRenderedPageBreak/>
+        <w:t>п</w:t>
+      </w:r>
+      <w:r>
+        <w:t>ісля успішного завантаження резюме на екрані має відобразитись відповідне повідомлення, а інші кнопки на головному екрані мають стати активними</w:t>
       </w:r>
     </w:p>
     <w:p>
@@ -3782,7 +3490,10 @@
         <w:ind w:left="993"/>
       </w:pPr>
       <w:r>
-        <w:t>Користувач повинен мати можливість завантажити нове резюме до застосунку</w:t>
+        <w:t>к</w:t>
+      </w:r>
+      <w:r>
+        <w:t>ористувач повинен мати можливість завантажити нове резюме до застосунку</w:t>
       </w:r>
     </w:p>
     <w:p>
@@ -3882,7 +3593,10 @@
         <w:jc w:val="left"/>
       </w:pPr>
       <w:r>
-        <w:t xml:space="preserve">Після </w:t>
+        <w:t>п</w:t>
+      </w:r>
+      <w:r>
+        <w:t xml:space="preserve">ісля </w:t>
       </w:r>
       <w:r>
         <w:t>завантаження резюме користувачу доступна кнопка пошуку вакансій на головній сторінці</w:t>
@@ -3899,7 +3613,10 @@
         <w:jc w:val="left"/>
       </w:pPr>
       <w:r>
-        <w:t>Після натиснення на кнопку пошуку вакансій користувач переадресовується на сторінку результатів пошуку</w:t>
+        <w:t>п</w:t>
+      </w:r>
+      <w:r>
+        <w:t>ісля натиснення на кнопку пошуку вакансій користувач переадресовується на сторінку результатів пошуку</w:t>
       </w:r>
     </w:p>
     <w:p>
@@ -3913,8 +3630,10 @@
         <w:jc w:val="left"/>
       </w:pPr>
       <w:r>
-        <w:lastRenderedPageBreak/>
-        <w:t xml:space="preserve">На сторінці результатів пошуку присутні кнопки повернення на головну сторінку та </w:t>
+        <w:t>н</w:t>
+      </w:r>
+      <w:r>
+        <w:t xml:space="preserve">а сторінці результатів пошуку присутні кнопки повернення на головну сторінку та </w:t>
       </w:r>
       <w:r>
         <w:t>виходу з профілю</w:t>
@@ -3931,7 +3650,10 @@
         <w:jc w:val="left"/>
       </w:pPr>
       <w:r>
-        <w:t>На сторінці результатів пошуку присутні фільтри за текстом в назві вакансії та локацією</w:t>
+        <w:t>н</w:t>
+      </w:r>
+      <w:r>
+        <w:t>а сторінці результатів пошуку присутні фільтри за текстом в назві вакансії та локацією</w:t>
       </w:r>
     </w:p>
     <w:p>
@@ -3945,15 +3667,11 @@
         <w:jc w:val="left"/>
       </w:pPr>
       <w:r>
-        <w:t xml:space="preserve">На сторінці результатів вакансії відсортовані за оцінкою </w:t>
-      </w:r>
-      <w:proofErr w:type="spellStart"/>
-      <w:r>
-        <w:t>релевантності</w:t>
-      </w:r>
-      <w:proofErr w:type="spellEnd"/>
-      <w:r>
-        <w:t xml:space="preserve"> до резюме користувача</w:t>
+        <w:lastRenderedPageBreak/>
+        <w:t>н</w:t>
+      </w:r>
+      <w:r>
+        <w:t>а сторінці результатів вакансії відсортовані за оцінкою релевантності до резюме користувача</w:t>
       </w:r>
     </w:p>
     <w:p>
@@ -3967,15 +3685,10 @@
         <w:jc w:val="left"/>
       </w:pPr>
       <w:r>
-        <w:t xml:space="preserve">Для кожної вакансії присутня інформація про назву, локацію та оцінку </w:t>
-      </w:r>
-      <w:proofErr w:type="spellStart"/>
-      <w:r>
-        <w:t>релевантності</w:t>
-      </w:r>
-      <w:proofErr w:type="spellEnd"/>
-      <w:r>
-        <w:t>, і за наявністю інформації про зарплатню</w:t>
+        <w:t>д</w:t>
+      </w:r>
+      <w:r>
+        <w:t>ля кожної вакансії присутня інформація про назву, локацію та оцінку релевантності, і за наявністю інформації про зарплатню</w:t>
       </w:r>
     </w:p>
     <w:p>
@@ -3989,15 +3702,10 @@
         <w:jc w:val="left"/>
       </w:pPr>
       <w:r>
-        <w:t xml:space="preserve">При натисненні на назву вакансії користувач переадресовується за посиланням на </w:t>
-      </w:r>
-      <w:proofErr w:type="spellStart"/>
-      <w:r>
-        <w:t>вебсторінку</w:t>
-      </w:r>
-      <w:proofErr w:type="spellEnd"/>
-      <w:r>
-        <w:t xml:space="preserve"> вакансії</w:t>
+        <w:t>п</w:t>
+      </w:r>
+      <w:r>
+        <w:t>ри натисненні на назву вакансії користувач переадресовується за посиланням на вебсторінку вакансії</w:t>
       </w:r>
     </w:p>
     <w:p>
@@ -4011,7 +3719,10 @@
         <w:jc w:val="left"/>
       </w:pPr>
       <w:r>
-        <w:t>Для кожної вакансії</w:t>
+        <w:t>д</w:t>
+      </w:r>
+      <w:r>
+        <w:t>ля кожної вакансії</w:t>
       </w:r>
       <w:r>
         <w:t xml:space="preserve"> наявна кнопка адаптації під неї резюме</w:t>
@@ -4028,7 +3739,10 @@
         <w:jc w:val="left"/>
       </w:pPr>
       <w:r>
-        <w:t>При оновленні даних про вакансії в базі даних щодня користувачам надсилаються імейли про нові вакансії, релевантні до їх резюме</w:t>
+        <w:t>п</w:t>
+      </w:r>
+      <w:r>
+        <w:t>ри оновленні даних про вакансії в базі даних щодня користувачам надсилаються імейли про нові вакансії, релевантні до їх резюме</w:t>
       </w:r>
     </w:p>
     <w:p>
@@ -4133,7 +3847,10 @@
         <w:jc w:val="left"/>
       </w:pPr>
       <w:r>
-        <w:t>Після завантаження</w:t>
+        <w:t>п</w:t>
+      </w:r>
+      <w:r>
+        <w:t>ісля завантаження</w:t>
       </w:r>
       <w:r>
         <w:t xml:space="preserve"> резюме до системи користувачу доступна кнопка адаптації резюме на головній сторінці</w:t>
@@ -4150,7 +3867,10 @@
         <w:jc w:val="left"/>
       </w:pPr>
       <w:r>
-        <w:t xml:space="preserve">Після натиснення </w:t>
+        <w:t>п</w:t>
+      </w:r>
+      <w:r>
+        <w:t xml:space="preserve">ісля натиснення </w:t>
       </w:r>
       <w:r>
         <w:t>на кнопку адаптації на головному екрані відкривається вікно вводу тексту вакансії для адаптації</w:t>
@@ -4167,8 +3887,10 @@
         <w:jc w:val="left"/>
       </w:pPr>
       <w:r>
-        <w:lastRenderedPageBreak/>
-        <w:t>У вікні введення тексту присутнє поле вводу посилання на вакансію та поле введення тексту вакансії</w:t>
+        <w:t>у</w:t>
+      </w:r>
+      <w:r>
+        <w:t xml:space="preserve"> вікні введення тексту присутнє поле вводу посилання на вакансію та поле введення тексту вакансії</w:t>
       </w:r>
     </w:p>
     <w:p>
@@ -4182,7 +3904,10 @@
         <w:jc w:val="left"/>
       </w:pPr>
       <w:r>
-        <w:t xml:space="preserve">При введенні посилання на вакансію з сайтів </w:t>
+        <w:t>п</w:t>
+      </w:r>
+      <w:r>
+        <w:t xml:space="preserve">ри введенні посилання на вакансію з сайтів </w:t>
       </w:r>
       <w:r>
         <w:rPr>
@@ -4190,19 +3915,11 @@
         </w:rPr>
         <w:t xml:space="preserve">dou.ua </w:t>
       </w:r>
-      <w:proofErr w:type="spellStart"/>
       <w:r>
         <w:rPr>
           <w:lang w:val="ru-RU"/>
         </w:rPr>
-        <w:t>або</w:t>
-      </w:r>
-      <w:proofErr w:type="spellEnd"/>
-      <w:r>
-        <w:rPr>
-          <w:lang w:val="ru-RU"/>
-        </w:rPr>
-        <w:t xml:space="preserve"> </w:t>
+        <w:t xml:space="preserve">або </w:t>
       </w:r>
       <w:r>
         <w:rPr>
@@ -4211,15 +3928,11 @@
         <w:t xml:space="preserve">postjobfree.com </w:t>
       </w:r>
       <w:r>
-        <w:t xml:space="preserve">та натисненні кнопки зчитування, поле тексту вакансії автоматично заповнюється зчитаним за посиланням </w:t>
-      </w:r>
-      <w:proofErr w:type="spellStart"/>
-      <w:r>
-        <w:t>тектсу</w:t>
-      </w:r>
-      <w:proofErr w:type="spellEnd"/>
-      <w:r>
-        <w:t xml:space="preserve"> вакансії</w:t>
+        <w:t xml:space="preserve">та натисненні кнопки зчитування, поле тексту </w:t>
+      </w:r>
+      <w:r>
+        <w:lastRenderedPageBreak/>
+        <w:t>вакансії автоматично заповнюється зчитаним за посиланням тектсу вакансії</w:t>
       </w:r>
     </w:p>
     <w:p>
@@ -4233,7 +3946,10 @@
         <w:jc w:val="left"/>
       </w:pPr>
       <w:r>
-        <w:t>Якщо в поле посилання  воно наведено з іншого сайту або введено некоректно, відображається відповідне повідомлення про помилку</w:t>
+        <w:t>я</w:t>
+      </w:r>
+      <w:r>
+        <w:t>кщо в поле посилання  воно наведено з іншого сайту або введено некоректно, відображається відповідне повідомлення про помилку</w:t>
       </w:r>
     </w:p>
     <w:p>
@@ -4247,7 +3963,10 @@
         <w:jc w:val="left"/>
       </w:pPr>
       <w:r>
-        <w:t>Після введення тек</w:t>
+        <w:t>п</w:t>
+      </w:r>
+      <w:r>
+        <w:t>ісля введення тек</w:t>
       </w:r>
       <w:r>
         <w:t>ст</w:t>
@@ -4270,15 +3989,10 @@
         <w:jc w:val="left"/>
       </w:pPr>
       <w:r>
-        <w:t xml:space="preserve">Після натиснення кнопки адаптації на сторінці результатів пошуку вакансій або у вікні введення тексту вакансії відкривається нове вікно, у якому присутня оцінка </w:t>
-      </w:r>
-      <w:proofErr w:type="spellStart"/>
-      <w:r>
-        <w:t>релевантності</w:t>
-      </w:r>
-      <w:proofErr w:type="spellEnd"/>
-      <w:r>
-        <w:t xml:space="preserve"> резюме </w:t>
+        <w:t>п</w:t>
+      </w:r>
+      <w:r>
+        <w:t xml:space="preserve">ісля натиснення кнопки адаптації на сторінці результатів пошуку вакансій або у вікні введення тексту вакансії відкривається нове вікно, у якому присутня оцінка релевантності резюме </w:t>
       </w:r>
       <w:r>
         <w:t>до вакансії за ключовими словами, та перелік ключових слів, пов’язаних з навичками, що наявні у вакансії та відсутні у резюме користувача</w:t>
@@ -4495,15 +4209,7 @@
         </w:rPr>
       </w:pPr>
       <w:r>
-        <w:t xml:space="preserve">Умови експлуатації згідно </w:t>
-      </w:r>
-      <w:proofErr w:type="spellStart"/>
-      <w:r>
-        <w:t>СанПін</w:t>
-      </w:r>
-      <w:proofErr w:type="spellEnd"/>
-      <w:r>
-        <w:t xml:space="preserve"> 2.2.2.542 – 96.</w:t>
+        <w:t>Умови експлуатації згідно СанПін 2.2.2.542 – 96.</w:t>
       </w:r>
     </w:p>
     <w:p>
@@ -4596,85 +4302,51 @@
           <w:rStyle w:val="normaltextrun"/>
           <w:szCs w:val="28"/>
         </w:rPr>
-        <w:t xml:space="preserve">Процесор </w:t>
-      </w:r>
-      <w:proofErr w:type="spellStart"/>
+        <w:t>п</w:t>
+      </w:r>
       <w:r>
         <w:rPr>
           <w:rStyle w:val="normaltextrun"/>
           <w:szCs w:val="28"/>
         </w:rPr>
-        <w:t>Intel</w:t>
-      </w:r>
-      <w:proofErr w:type="spellEnd"/>
+        <w:t>роцесор Intel Core i3;</w:t>
+      </w:r>
+    </w:p>
+    <w:p>
+      <w:pPr>
+        <w:pStyle w:val="a"/>
+        <w:rPr>
+          <w:lang w:val="en-US"/>
+        </w:rPr>
+      </w:pPr>
       <w:r>
         <w:rPr>
           <w:rStyle w:val="normaltextrun"/>
           <w:szCs w:val="28"/>
         </w:rPr>
-        <w:t xml:space="preserve"> </w:t>
-      </w:r>
-      <w:proofErr w:type="spellStart"/>
+        <w:t>ОЗП 4 Гб;</w:t>
+      </w:r>
+    </w:p>
+    <w:p>
+      <w:pPr>
+        <w:pStyle w:val="a"/>
+        <w:rPr>
+          <w:lang w:val="en-US"/>
+        </w:rPr>
+      </w:pPr>
       <w:r>
         <w:rPr>
           <w:rStyle w:val="normaltextrun"/>
           <w:szCs w:val="28"/>
         </w:rPr>
-        <w:t>Core</w:t>
-      </w:r>
-      <w:proofErr w:type="spellEnd"/>
+        <w:t>н</w:t>
+      </w:r>
       <w:r>
         <w:rPr>
           <w:rStyle w:val="normaltextrun"/>
           <w:szCs w:val="28"/>
         </w:rPr>
-        <w:t xml:space="preserve"> i3;</w:t>
-      </w:r>
-    </w:p>
-    <w:p>
-      <w:pPr>
-        <w:pStyle w:val="a"/>
-        <w:rPr>
-          <w:lang w:val="en-US"/>
-        </w:rPr>
-      </w:pPr>
-      <w:r>
-        <w:rPr>
-          <w:rStyle w:val="normaltextrun"/>
-          <w:szCs w:val="28"/>
-        </w:rPr>
-        <w:t xml:space="preserve">ОЗП 4 </w:t>
-      </w:r>
-      <w:proofErr w:type="spellStart"/>
-      <w:r>
-        <w:rPr>
-          <w:rStyle w:val="normaltextrun"/>
-          <w:szCs w:val="28"/>
-        </w:rPr>
-        <w:t>Гб</w:t>
-      </w:r>
-      <w:proofErr w:type="spellEnd"/>
-      <w:r>
-        <w:rPr>
-          <w:rStyle w:val="normaltextrun"/>
-          <w:szCs w:val="28"/>
-        </w:rPr>
-        <w:t>;</w:t>
-      </w:r>
-    </w:p>
-    <w:p>
-      <w:pPr>
-        <w:pStyle w:val="a"/>
-        <w:rPr>
-          <w:lang w:val="en-US"/>
-        </w:rPr>
-      </w:pPr>
-      <w:r>
-        <w:rPr>
-          <w:rStyle w:val="normaltextrun"/>
-          <w:szCs w:val="28"/>
-        </w:rPr>
-        <w:t>Наявність Інтернет-з’єднання зі швидкістю не меншою за 1 Мбіт/с.</w:t>
+        <w:t>аявність Інтернет-з’єднання зі швидкістю не меншою за 1 Мбіт/с.</w:t>
       </w:r>
     </w:p>
     <w:p>
@@ -4720,39 +4392,14 @@
           <w:rStyle w:val="normaltextrun"/>
           <w:szCs w:val="28"/>
         </w:rPr>
-        <w:t xml:space="preserve">Процесор </w:t>
-      </w:r>
-      <w:proofErr w:type="spellStart"/>
+        <w:t>п</w:t>
+      </w:r>
       <w:r>
         <w:rPr>
           <w:rStyle w:val="normaltextrun"/>
           <w:szCs w:val="28"/>
         </w:rPr>
-        <w:t>Intel</w:t>
-      </w:r>
-      <w:proofErr w:type="spellEnd"/>
-      <w:r>
-        <w:rPr>
-          <w:rStyle w:val="normaltextrun"/>
-          <w:szCs w:val="28"/>
-        </w:rPr>
-        <w:t xml:space="preserve"> </w:t>
-      </w:r>
-      <w:proofErr w:type="spellStart"/>
-      <w:r>
-        <w:rPr>
-          <w:rStyle w:val="normaltextrun"/>
-          <w:szCs w:val="28"/>
-        </w:rPr>
-        <w:t>Core</w:t>
-      </w:r>
-      <w:proofErr w:type="spellEnd"/>
-      <w:r>
-        <w:rPr>
-          <w:rStyle w:val="normaltextrun"/>
-          <w:szCs w:val="28"/>
-        </w:rPr>
-        <w:t xml:space="preserve"> i7;</w:t>
+        <w:t>роцесор Intel Core i7;</w:t>
       </w:r>
     </w:p>
     <w:p>
@@ -4777,36 +4424,34 @@
         </w:rPr>
         <w:t xml:space="preserve"> </w:t>
       </w:r>
-      <w:proofErr w:type="spellStart"/>
       <w:r>
         <w:rPr>
           <w:rStyle w:val="normaltextrun"/>
           <w:szCs w:val="28"/>
         </w:rPr>
-        <w:t>Гб</w:t>
-      </w:r>
-      <w:proofErr w:type="spellEnd"/>
+        <w:t>Гб;</w:t>
+      </w:r>
+    </w:p>
+    <w:p>
+      <w:pPr>
+        <w:pStyle w:val="a"/>
+        <w:rPr>
+          <w:lang w:val="en-US"/>
+        </w:rPr>
+      </w:pPr>
       <w:r>
         <w:rPr>
           <w:rStyle w:val="normaltextrun"/>
           <w:szCs w:val="28"/>
         </w:rPr>
-        <w:t>;</w:t>
-      </w:r>
-    </w:p>
-    <w:p>
-      <w:pPr>
-        <w:pStyle w:val="a"/>
-        <w:rPr>
-          <w:lang w:val="en-US"/>
-        </w:rPr>
-      </w:pPr>
+        <w:t>н</w:t>
+      </w:r>
       <w:r>
         <w:rPr>
           <w:rStyle w:val="normaltextrun"/>
           <w:szCs w:val="28"/>
         </w:rPr>
-        <w:t>Наявність Інтернет-з’єднання зі швидкістю не меншою за 20 Мбіт/с.</w:t>
+        <w:t>аявність Інтернет-з’єднання зі швидкістю не меншою за 20 Мбіт/с.</w:t>
       </w:r>
     </w:p>
     <w:p>
@@ -6089,13 +5734,8 @@
               <w:jc w:val="left"/>
             </w:pPr>
             <w:r>
-              <w:t xml:space="preserve">Графічний матеріал </w:t>
-            </w:r>
-            <w:proofErr w:type="spellStart"/>
-            <w:r>
-              <w:t>проєкту</w:t>
-            </w:r>
-            <w:proofErr w:type="spellEnd"/>
+              <w:t>Графічний матеріал проєкту</w:t>
+            </w:r>
           </w:p>
         </w:tc>
       </w:tr>
@@ -7276,7 +6916,7 @@
       <w:lvlText w:val="–"/>
       <w:lvlJc w:val="left"/>
       <w:pPr>
-        <w:ind w:left="1429" w:hanging="360"/>
+        <w:ind w:left="1080" w:hanging="360"/>
       </w:pPr>
       <w:rPr>
         <w:rFonts w:ascii="Times New Roman" w:eastAsia="Times New Roman" w:hAnsi="Times New Roman" w:cs="Times New Roman"/>
@@ -7288,7 +6928,7 @@
       <w:lvlText w:val="o"/>
       <w:lvlJc w:val="left"/>
       <w:pPr>
-        <w:ind w:left="2149" w:hanging="360"/>
+        <w:ind w:left="1800" w:hanging="360"/>
       </w:pPr>
       <w:rPr>
         <w:rFonts w:ascii="Courier New" w:eastAsia="Courier New" w:hAnsi="Courier New" w:cs="Courier New"/>
@@ -7300,7 +6940,7 @@
       <w:lvlText w:val="▪"/>
       <w:lvlJc w:val="left"/>
       <w:pPr>
-        <w:ind w:left="2869" w:hanging="360"/>
+        <w:ind w:left="2520" w:hanging="360"/>
       </w:pPr>
       <w:rPr>
         <w:rFonts w:ascii="Noto Sans Symbols" w:eastAsia="Noto Sans Symbols" w:hAnsi="Noto Sans Symbols" w:cs="Noto Sans Symbols"/>
@@ -7312,7 +6952,7 @@
       <w:lvlText w:val="●"/>
       <w:lvlJc w:val="left"/>
       <w:pPr>
-        <w:ind w:left="3589" w:hanging="360"/>
+        <w:ind w:left="3240" w:hanging="360"/>
       </w:pPr>
       <w:rPr>
         <w:rFonts w:ascii="Noto Sans Symbols" w:eastAsia="Noto Sans Symbols" w:hAnsi="Noto Sans Symbols" w:cs="Noto Sans Symbols"/>
@@ -7324,7 +6964,7 @@
       <w:lvlText w:val="o"/>
       <w:lvlJc w:val="left"/>
       <w:pPr>
-        <w:ind w:left="4309" w:hanging="360"/>
+        <w:ind w:left="3960" w:hanging="360"/>
       </w:pPr>
       <w:rPr>
         <w:rFonts w:ascii="Courier New" w:eastAsia="Courier New" w:hAnsi="Courier New" w:cs="Courier New"/>
@@ -7336,7 +6976,7 @@
       <w:lvlText w:val="▪"/>
       <w:lvlJc w:val="left"/>
       <w:pPr>
-        <w:ind w:left="5029" w:hanging="360"/>
+        <w:ind w:left="4680" w:hanging="360"/>
       </w:pPr>
       <w:rPr>
         <w:rFonts w:ascii="Noto Sans Symbols" w:eastAsia="Noto Sans Symbols" w:hAnsi="Noto Sans Symbols" w:cs="Noto Sans Symbols"/>
@@ -7348,7 +6988,7 @@
       <w:lvlText w:val="●"/>
       <w:lvlJc w:val="left"/>
       <w:pPr>
-        <w:ind w:left="5749" w:hanging="360"/>
+        <w:ind w:left="5400" w:hanging="360"/>
       </w:pPr>
       <w:rPr>
         <w:rFonts w:ascii="Noto Sans Symbols" w:eastAsia="Noto Sans Symbols" w:hAnsi="Noto Sans Symbols" w:cs="Noto Sans Symbols"/>
@@ -7360,7 +7000,7 @@
       <w:lvlText w:val="o"/>
       <w:lvlJc w:val="left"/>
       <w:pPr>
-        <w:ind w:left="6469" w:hanging="360"/>
+        <w:ind w:left="6120" w:hanging="360"/>
       </w:pPr>
       <w:rPr>
         <w:rFonts w:ascii="Courier New" w:eastAsia="Courier New" w:hAnsi="Courier New" w:cs="Courier New"/>
@@ -7372,7 +7012,7 @@
       <w:lvlText w:val="▪"/>
       <w:lvlJc w:val="left"/>
       <w:pPr>
-        <w:ind w:left="7189" w:hanging="360"/>
+        <w:ind w:left="6840" w:hanging="360"/>
       </w:pPr>
       <w:rPr>
         <w:rFonts w:ascii="Noto Sans Symbols" w:eastAsia="Noto Sans Symbols" w:hAnsi="Noto Sans Symbols" w:cs="Noto Sans Symbols"/>

</xml_diff>